<commit_message>
Modify Use Case Diagrams
</commit_message>
<xml_diff>
--- a/Use Case Document.docx
+++ b/Use Case Document.docx
@@ -1,6 +1,6 @@
 
 <file path=word/document.xml><?xml version="1.0" encoding="utf-8"?>
-<w:document xmlns:wpc="http://schemas.microsoft.com/office/word/2010/wordprocessingCanvas" xmlns:mo="http://schemas.microsoft.com/office/mac/office/2008/main" xmlns:mc="http://schemas.openxmlformats.org/markup-compatibility/2006" xmlns:mv="urn:schemas-microsoft-com:mac:vml" xmlns:o="urn:schemas-microsoft-com:office:office" xmlns:r="http://schemas.openxmlformats.org/officeDocument/2006/relationships" xmlns:m="http://schemas.openxmlformats.org/officeDocument/2006/math" xmlns:v="urn:schemas-microsoft-com:vml" xmlns:wp14="http://schemas.microsoft.com/office/word/2010/wordprocessingDrawing" xmlns:wp="http://schemas.openxmlformats.org/drawingml/2006/wordprocessingDrawing" xmlns:w10="urn:schemas-microsoft-com:office:word" xmlns:w="http://schemas.openxmlformats.org/wordprocessingml/2006/main" xmlns:w14="http://schemas.microsoft.com/office/word/2010/wordml" xmlns:w15="http://schemas.microsoft.com/office/word/2012/wordml" xmlns:wpg="http://schemas.microsoft.com/office/word/2010/wordprocessingGroup" xmlns:wpi="http://schemas.microsoft.com/office/word/2010/wordprocessingInk" xmlns:wne="http://schemas.microsoft.com/office/word/2006/wordml" xmlns:wps="http://schemas.microsoft.com/office/word/2010/wordprocessingShape" mc:Ignorable="w14 w15 wp14">
+<w:document xmlns:wpc="http://schemas.microsoft.com/office/word/2010/wordprocessingCanvas" xmlns:cx="http://schemas.microsoft.com/office/drawing/2014/chartex" xmlns:cx1="http://schemas.microsoft.com/office/drawing/2015/9/8/chartex" xmlns:cx2="http://schemas.microsoft.com/office/drawing/2015/10/21/chartex" xmlns:cx3="http://schemas.microsoft.com/office/drawing/2016/5/9/chartex" xmlns:cx4="http://schemas.microsoft.com/office/drawing/2016/5/10/chartex" xmlns:cx5="http://schemas.microsoft.com/office/drawing/2016/5/11/chartex" xmlns:cx6="http://schemas.microsoft.com/office/drawing/2016/5/12/chartex" xmlns:cx7="http://schemas.microsoft.com/office/drawing/2016/5/13/chartex" xmlns:cx8="http://schemas.microsoft.com/office/drawing/2016/5/14/chartex" xmlns:mc="http://schemas.openxmlformats.org/markup-compatibility/2006" xmlns:aink="http://schemas.microsoft.com/office/drawing/2016/ink" xmlns:am3d="http://schemas.microsoft.com/office/drawing/2017/model3d" xmlns:o="urn:schemas-microsoft-com:office:office" xmlns:r="http://schemas.openxmlformats.org/officeDocument/2006/relationships" xmlns:m="http://schemas.openxmlformats.org/officeDocument/2006/math" xmlns:v="urn:schemas-microsoft-com:vml" xmlns:wp14="http://schemas.microsoft.com/office/word/2010/wordprocessingDrawing" xmlns:wp="http://schemas.openxmlformats.org/drawingml/2006/wordprocessingDrawing" xmlns:w10="urn:schemas-microsoft-com:office:word" xmlns:w="http://schemas.openxmlformats.org/wordprocessingml/2006/main" xmlns:w14="http://schemas.microsoft.com/office/word/2010/wordml" xmlns:w15="http://schemas.microsoft.com/office/word/2012/wordml" xmlns:w16se="http://schemas.microsoft.com/office/word/2015/wordml/symex" xmlns:wpg="http://schemas.microsoft.com/office/word/2010/wordprocessingGroup" xmlns:wpi="http://schemas.microsoft.com/office/word/2010/wordprocessingInk" xmlns:wne="http://schemas.microsoft.com/office/word/2006/wordml" xmlns:wps="http://schemas.microsoft.com/office/word/2010/wordprocessingShape" mc:Ignorable="w14 w15 w16se wp14">
   <w:body>
     <w:p>
       <w:pPr>
@@ -30,14 +30,12 @@
         </w:rPr>
         <w:t xml:space="preserve">Team </w:t>
       </w:r>
-      <w:proofErr w:type="spellStart"/>
       <w:r>
         <w:rPr>
           <w:sz w:val="28"/>
         </w:rPr>
         <w:t>CtrlAltDefeat</w:t>
       </w:r>
-      <w:proofErr w:type="spellEnd"/>
       <w:r>
         <w:rPr>
           <w:sz w:val="28"/>
@@ -5243,14 +5241,6 @@
         </w:tc>
       </w:tr>
     </w:tbl>
-    <w:p>
-      <w:pPr>
-        <w:pStyle w:val="Heading2"/>
-        <w:rPr>
-          <w:rFonts w:asciiTheme="minorHAnsi" w:hAnsiTheme="minorHAnsi"/>
-        </w:rPr>
-      </w:pPr>
-    </w:p>
     <w:p/>
     <w:p>
       <w:r>
@@ -8875,10 +8865,7 @@
               <w:t>customer's</w:t>
             </w:r>
             <w:r>
-              <w:t xml:space="preserve"> updated</w:t>
-            </w:r>
-            <w:r>
-              <w:t xml:space="preserve"> information that includes the assigned workout routine.</w:t>
+              <w:t xml:space="preserve"> updated information that includes the assigned workout routine.</w:t>
             </w:r>
           </w:p>
         </w:tc>
@@ -10215,27 +10202,13 @@
           <w:rFonts w:asciiTheme="minorHAnsi" w:hAnsiTheme="minorHAnsi"/>
         </w:rPr>
         <w:lastRenderedPageBreak/>
-        <w:t xml:space="preserve">UC16: </w:t>
-      </w:r>
-      <w:proofErr w:type="spellStart"/>
-      <w:r>
-        <w:rPr>
-          <w:rFonts w:asciiTheme="minorHAnsi" w:hAnsiTheme="minorHAnsi"/>
-        </w:rPr>
-        <w:t>Una</w:t>
+        <w:t>UC16: Una</w:t>
       </w:r>
       <w:r>
         <w:rPr>
           <w:rFonts w:asciiTheme="minorHAnsi" w:hAnsiTheme="minorHAnsi"/>
         </w:rPr>
-        <w:t>ssign</w:t>
-      </w:r>
-      <w:proofErr w:type="spellEnd"/>
-      <w:r>
-        <w:rPr>
-          <w:rFonts w:asciiTheme="minorHAnsi" w:hAnsiTheme="minorHAnsi"/>
-        </w:rPr>
-        <w:t xml:space="preserve"> a Workout Routine</w:t>
+        <w:t>ssign a Workout Routine</w:t>
       </w:r>
       <w:bookmarkEnd w:id="16"/>
     </w:p>
@@ -10297,18 +10270,10 @@
           </w:tcPr>
           <w:p>
             <w:r>
-              <w:t xml:space="preserve">UC16: </w:t>
-            </w:r>
-            <w:proofErr w:type="spellStart"/>
-            <w:r>
-              <w:t>Una</w:t>
-            </w:r>
-            <w:r>
-              <w:t>ssign</w:t>
-            </w:r>
-            <w:proofErr w:type="spellEnd"/>
-            <w:r>
-              <w:t xml:space="preserve"> a Workout Routine</w:t>
+              <w:t>UC16: Una</w:t>
+            </w:r>
+            <w:r>
+              <w:t>ssign a Workout Routine</w:t>
             </w:r>
           </w:p>
         </w:tc>
@@ -12698,6 +12663,63 @@
         <w:pStyle w:val="Heading1"/>
       </w:pPr>
       <w:bookmarkStart w:id="20" w:name="_Toc525241378"/>
+      <w:r>
+        <w:lastRenderedPageBreak/>
+        <w:t>Use Case Diagrams</w:t>
+      </w:r>
+      <w:bookmarkEnd w:id="20"/>
+    </w:p>
+    <w:p>
+      <w:pPr>
+        <w:jc w:val="center"/>
+      </w:pPr>
+      <w:r>
+        <w:rPr>
+          <w:noProof/>
+        </w:rPr>
+        <w:drawing>
+          <wp:inline distT="0" distB="0" distL="0" distR="0" wp14:anchorId="4799D087" wp14:editId="362B2DE2">
+            <wp:extent cx="5943600" cy="2875915"/>
+            <wp:effectExtent l="0" t="0" r="0" b="635"/>
+            <wp:docPr id="4" name="Picture 4"/>
+            <wp:cNvGraphicFramePr>
+              <a:graphicFrameLocks xmlns:a="http://schemas.openxmlformats.org/drawingml/2006/main" noChangeAspect="1"/>
+            </wp:cNvGraphicFramePr>
+            <a:graphic xmlns:a="http://schemas.openxmlformats.org/drawingml/2006/main">
+              <a:graphicData uri="http://schemas.openxmlformats.org/drawingml/2006/picture">
+                <pic:pic xmlns:pic="http://schemas.openxmlformats.org/drawingml/2006/picture">
+                  <pic:nvPicPr>
+                    <pic:cNvPr id="1" name=""/>
+                    <pic:cNvPicPr/>
+                  </pic:nvPicPr>
+                  <pic:blipFill>
+                    <a:blip r:embed="rId8"/>
+                    <a:stretch>
+                      <a:fillRect/>
+                    </a:stretch>
+                  </pic:blipFill>
+                  <pic:spPr>
+                    <a:xfrm>
+                      <a:off x="0" y="0"/>
+                      <a:ext cx="5943600" cy="2875915"/>
+                    </a:xfrm>
+                    <a:prstGeom prst="rect">
+                      <a:avLst/>
+                    </a:prstGeom>
+                  </pic:spPr>
+                </pic:pic>
+              </a:graphicData>
+            </a:graphic>
+          </wp:inline>
+        </w:drawing>
+      </w:r>
+    </w:p>
+    <w:p>
+      <w:r>
+        <w:br w:type="page"/>
+      </w:r>
+    </w:p>
+    <w:p>
       <w:bookmarkStart w:id="21" w:name="_GoBack"/>
       <w:bookmarkEnd w:id="21"/>
       <w:r>
@@ -12706,18 +12728,18 @@
         </w:rPr>
         <w:lastRenderedPageBreak/>
         <w:drawing>
-          <wp:anchor distT="0" distB="0" distL="114300" distR="114300" simplePos="0" relativeHeight="251658240" behindDoc="0" locked="0" layoutInCell="1" allowOverlap="1" wp14:anchorId="19F8CFB7" wp14:editId="24F3BA81">
+          <wp:anchor distT="0" distB="0" distL="114300" distR="114300" simplePos="0" relativeHeight="251658240" behindDoc="0" locked="0" layoutInCell="1" allowOverlap="1" wp14:anchorId="410D437A" wp14:editId="529BDC3E">
             <wp:simplePos x="0" y="0"/>
             <wp:positionH relativeFrom="column">
-              <wp:posOffset>-291465</wp:posOffset>
+              <wp:posOffset>-737585</wp:posOffset>
             </wp:positionH>
             <wp:positionV relativeFrom="page">
-              <wp:posOffset>1259205</wp:posOffset>
+              <wp:posOffset>408826</wp:posOffset>
             </wp:positionV>
-            <wp:extent cx="6858635" cy="8671560"/>
-            <wp:effectExtent l="0" t="0" r="0" b="0"/>
+            <wp:extent cx="7445375" cy="9089390"/>
+            <wp:effectExtent l="0" t="0" r="3175" b="0"/>
             <wp:wrapSquare wrapText="bothSides"/>
-            <wp:docPr id="1" name="Picture 1" descr="C:\3420e4effa9aac2887b7b02f3bf6b68d"/>
+            <wp:docPr id="6" name="Picture 6" descr="C:\Users\britnall\AppData\Local\Microsoft\Windows\Temporary Internet Files\Content.IE5\Z0IOQ1CZ\Use Case Diagram P1.jpg"/>
             <wp:cNvGraphicFramePr>
               <a:graphicFrameLocks xmlns:a="http://schemas.openxmlformats.org/drawingml/2006/main" noChangeAspect="1"/>
             </wp:cNvGraphicFramePr>
@@ -12725,26 +12747,28 @@
               <a:graphicData uri="http://schemas.openxmlformats.org/drawingml/2006/picture">
                 <pic:pic xmlns:pic="http://schemas.openxmlformats.org/drawingml/2006/picture">
                   <pic:nvPicPr>
-                    <pic:cNvPr id="0" name="Picture 1" descr="C:\3420e4effa9aac2887b7b02f3bf6b68d"/>
+                    <pic:cNvPr id="0" name="Picture 3" descr="C:\Users\britnall\AppData\Local\Microsoft\Windows\Temporary Internet Files\Content.IE5\Z0IOQ1CZ\Use Case Diagram P1.jpg"/>
                     <pic:cNvPicPr>
                       <a:picLocks noChangeAspect="1" noChangeArrowheads="1"/>
                     </pic:cNvPicPr>
                   </pic:nvPicPr>
-                  <pic:blipFill rotWithShape="1">
-                    <a:blip r:embed="rId8" cstate="print">
+                  <pic:blipFill>
+                    <a:blip r:embed="rId9">
                       <a:extLst>
                         <a:ext uri="{28A0092B-C50C-407E-A947-70E740481C1C}">
                           <a14:useLocalDpi xmlns:a14="http://schemas.microsoft.com/office/drawing/2010/main" val="0"/>
                         </a:ext>
                       </a:extLst>
                     </a:blip>
-                    <a:srcRect b="28622"/>
-                    <a:stretch/>
+                    <a:srcRect/>
+                    <a:stretch>
+                      <a:fillRect/>
+                    </a:stretch>
                   </pic:blipFill>
                   <pic:spPr bwMode="auto">
                     <a:xfrm>
                       <a:off x="0" y="0"/>
-                      <a:ext cx="6858635" cy="8671560"/>
+                      <a:ext cx="7445375" cy="9089390"/>
                     </a:xfrm>
                     <a:prstGeom prst="rect">
                       <a:avLst/>
@@ -12753,11 +12777,6 @@
                     <a:ln>
                       <a:noFill/>
                     </a:ln>
-                    <a:extLst>
-                      <a:ext uri="{53640926-AAD7-44D8-BBD7-CCE9431645EC}">
-                        <a14:shadowObscured xmlns:a14="http://schemas.microsoft.com/office/drawing/2010/main"/>
-                      </a:ext>
-                    </a:extLst>
                   </pic:spPr>
                 </pic:pic>
               </a:graphicData>
@@ -12769,72 +12788,6 @@
               <wp14:pctHeight>0</wp14:pctHeight>
             </wp14:sizeRelV>
           </wp:anchor>
-        </w:drawing>
-      </w:r>
-      <w:r>
-        <w:t>Use Case Diagrams</w:t>
-      </w:r>
-      <w:bookmarkEnd w:id="20"/>
-    </w:p>
-    <w:p>
-      <w:pPr>
-        <w:jc w:val="center"/>
-      </w:pPr>
-      <w:r>
-        <w:rPr>
-          <w:noProof/>
-        </w:rPr>
-        <w:lastRenderedPageBreak/>
-        <w:drawing>
-          <wp:inline distT="0" distB="0" distL="0" distR="0" wp14:anchorId="0364196D" wp14:editId="72028D42">
-            <wp:extent cx="4737735" cy="2974038"/>
-            <wp:effectExtent l="0" t="0" r="12065" b="0"/>
-            <wp:docPr id="2" name="Picture 2" descr="C:\3420e4effa9aac2887b7b02f3bf6b68d"/>
-            <wp:cNvGraphicFramePr>
-              <a:graphicFrameLocks xmlns:a="http://schemas.openxmlformats.org/drawingml/2006/main" noChangeAspect="1"/>
-            </wp:cNvGraphicFramePr>
-            <a:graphic xmlns:a="http://schemas.openxmlformats.org/drawingml/2006/main">
-              <a:graphicData uri="http://schemas.openxmlformats.org/drawingml/2006/picture">
-                <pic:pic xmlns:pic="http://schemas.openxmlformats.org/drawingml/2006/picture">
-                  <pic:nvPicPr>
-                    <pic:cNvPr id="0" name="Picture 1" descr="C:\3420e4effa9aac2887b7b02f3bf6b68d"/>
-                    <pic:cNvPicPr>
-                      <a:picLocks noChangeAspect="1" noChangeArrowheads="1"/>
-                    </pic:cNvPicPr>
-                  </pic:nvPicPr>
-                  <pic:blipFill rotWithShape="1">
-                    <a:blip r:embed="rId8">
-                      <a:extLst>
-                        <a:ext uri="{28A0092B-C50C-407E-A947-70E740481C1C}">
-                          <a14:useLocalDpi xmlns:a14="http://schemas.microsoft.com/office/drawing/2010/main" val="0"/>
-                        </a:ext>
-                      </a:extLst>
-                    </a:blip>
-                    <a:srcRect l="15177" t="79032" r="25654"/>
-                    <a:stretch/>
-                  </pic:blipFill>
-                  <pic:spPr bwMode="auto">
-                    <a:xfrm>
-                      <a:off x="0" y="0"/>
-                      <a:ext cx="4763935" cy="2990485"/>
-                    </a:xfrm>
-                    <a:prstGeom prst="rect">
-                      <a:avLst/>
-                    </a:prstGeom>
-                    <a:noFill/>
-                    <a:ln>
-                      <a:noFill/>
-                    </a:ln>
-                    <a:extLst>
-                      <a:ext uri="{53640926-AAD7-44D8-BBD7-CCE9431645EC}">
-                        <a14:shadowObscured xmlns:a14="http://schemas.microsoft.com/office/drawing/2010/main"/>
-                      </a:ext>
-                    </a:extLst>
-                  </pic:spPr>
-                </pic:pic>
-              </a:graphicData>
-            </a:graphic>
-          </wp:inline>
         </w:drawing>
       </w:r>
     </w:p>
@@ -12849,7 +12802,7 @@
 </file>
 
 <file path=word/endnotes.xml><?xml version="1.0" encoding="utf-8"?>
-<w:endnotes xmlns:wpc="http://schemas.microsoft.com/office/word/2010/wordprocessingCanvas" xmlns:mo="http://schemas.microsoft.com/office/mac/office/2008/main" xmlns:mc="http://schemas.openxmlformats.org/markup-compatibility/2006" xmlns:mv="urn:schemas-microsoft-com:mac:vml" xmlns:o="urn:schemas-microsoft-com:office:office" xmlns:r="http://schemas.openxmlformats.org/officeDocument/2006/relationships" xmlns:m="http://schemas.openxmlformats.org/officeDocument/2006/math" xmlns:v="urn:schemas-microsoft-com:vml" xmlns:wp14="http://schemas.microsoft.com/office/word/2010/wordprocessingDrawing" xmlns:wp="http://schemas.openxmlformats.org/drawingml/2006/wordprocessingDrawing" xmlns:w10="urn:schemas-microsoft-com:office:word" xmlns:w="http://schemas.openxmlformats.org/wordprocessingml/2006/main" xmlns:w14="http://schemas.microsoft.com/office/word/2010/wordml" xmlns:w15="http://schemas.microsoft.com/office/word/2012/wordml" xmlns:wpg="http://schemas.microsoft.com/office/word/2010/wordprocessingGroup" xmlns:wpi="http://schemas.microsoft.com/office/word/2010/wordprocessingInk" xmlns:wne="http://schemas.microsoft.com/office/word/2006/wordml" xmlns:wps="http://schemas.microsoft.com/office/word/2010/wordprocessingShape" mc:Ignorable="w14 w15 wp14">
+<w:endnotes xmlns:wpc="http://schemas.microsoft.com/office/word/2010/wordprocessingCanvas" xmlns:cx="http://schemas.microsoft.com/office/drawing/2014/chartex" xmlns:cx1="http://schemas.microsoft.com/office/drawing/2015/9/8/chartex" xmlns:cx2="http://schemas.microsoft.com/office/drawing/2015/10/21/chartex" xmlns:cx3="http://schemas.microsoft.com/office/drawing/2016/5/9/chartex" xmlns:cx4="http://schemas.microsoft.com/office/drawing/2016/5/10/chartex" xmlns:cx5="http://schemas.microsoft.com/office/drawing/2016/5/11/chartex" xmlns:cx6="http://schemas.microsoft.com/office/drawing/2016/5/12/chartex" xmlns:cx7="http://schemas.microsoft.com/office/drawing/2016/5/13/chartex" xmlns:cx8="http://schemas.microsoft.com/office/drawing/2016/5/14/chartex" xmlns:mc="http://schemas.openxmlformats.org/markup-compatibility/2006" xmlns:aink="http://schemas.microsoft.com/office/drawing/2016/ink" xmlns:am3d="http://schemas.microsoft.com/office/drawing/2017/model3d" xmlns:o="urn:schemas-microsoft-com:office:office" xmlns:r="http://schemas.openxmlformats.org/officeDocument/2006/relationships" xmlns:m="http://schemas.openxmlformats.org/officeDocument/2006/math" xmlns:v="urn:schemas-microsoft-com:vml" xmlns:wp14="http://schemas.microsoft.com/office/word/2010/wordprocessingDrawing" xmlns:wp="http://schemas.openxmlformats.org/drawingml/2006/wordprocessingDrawing" xmlns:w10="urn:schemas-microsoft-com:office:word" xmlns:w="http://schemas.openxmlformats.org/wordprocessingml/2006/main" xmlns:w14="http://schemas.microsoft.com/office/word/2010/wordml" xmlns:w15="http://schemas.microsoft.com/office/word/2012/wordml" xmlns:w16se="http://schemas.microsoft.com/office/word/2015/wordml/symex" xmlns:wpg="http://schemas.microsoft.com/office/word/2010/wordprocessingGroup" xmlns:wpi="http://schemas.microsoft.com/office/word/2010/wordprocessingInk" xmlns:wne="http://schemas.microsoft.com/office/word/2006/wordml" xmlns:wps="http://schemas.microsoft.com/office/word/2010/wordprocessingShape" mc:Ignorable="w14 w15 w16se wp14">
   <w:endnote w:type="separator" w:id="-1">
     <w:p>
       <w:r>
@@ -12868,7 +12821,7 @@
 </file>
 
 <file path=word/footnotes.xml><?xml version="1.0" encoding="utf-8"?>
-<w:footnotes xmlns:wpc="http://schemas.microsoft.com/office/word/2010/wordprocessingCanvas" xmlns:mo="http://schemas.microsoft.com/office/mac/office/2008/main" xmlns:mc="http://schemas.openxmlformats.org/markup-compatibility/2006" xmlns:mv="urn:schemas-microsoft-com:mac:vml" xmlns:o="urn:schemas-microsoft-com:office:office" xmlns:r="http://schemas.openxmlformats.org/officeDocument/2006/relationships" xmlns:m="http://schemas.openxmlformats.org/officeDocument/2006/math" xmlns:v="urn:schemas-microsoft-com:vml" xmlns:wp14="http://schemas.microsoft.com/office/word/2010/wordprocessingDrawing" xmlns:wp="http://schemas.openxmlformats.org/drawingml/2006/wordprocessingDrawing" xmlns:w10="urn:schemas-microsoft-com:office:word" xmlns:w="http://schemas.openxmlformats.org/wordprocessingml/2006/main" xmlns:w14="http://schemas.microsoft.com/office/word/2010/wordml" xmlns:w15="http://schemas.microsoft.com/office/word/2012/wordml" xmlns:wpg="http://schemas.microsoft.com/office/word/2010/wordprocessingGroup" xmlns:wpi="http://schemas.microsoft.com/office/word/2010/wordprocessingInk" xmlns:wne="http://schemas.microsoft.com/office/word/2006/wordml" xmlns:wps="http://schemas.microsoft.com/office/word/2010/wordprocessingShape" mc:Ignorable="w14 w15 wp14">
+<w:footnotes xmlns:wpc="http://schemas.microsoft.com/office/word/2010/wordprocessingCanvas" xmlns:cx="http://schemas.microsoft.com/office/drawing/2014/chartex" xmlns:cx1="http://schemas.microsoft.com/office/drawing/2015/9/8/chartex" xmlns:cx2="http://schemas.microsoft.com/office/drawing/2015/10/21/chartex" xmlns:cx3="http://schemas.microsoft.com/office/drawing/2016/5/9/chartex" xmlns:cx4="http://schemas.microsoft.com/office/drawing/2016/5/10/chartex" xmlns:cx5="http://schemas.microsoft.com/office/drawing/2016/5/11/chartex" xmlns:cx6="http://schemas.microsoft.com/office/drawing/2016/5/12/chartex" xmlns:cx7="http://schemas.microsoft.com/office/drawing/2016/5/13/chartex" xmlns:cx8="http://schemas.microsoft.com/office/drawing/2016/5/14/chartex" xmlns:mc="http://schemas.openxmlformats.org/markup-compatibility/2006" xmlns:aink="http://schemas.microsoft.com/office/drawing/2016/ink" xmlns:am3d="http://schemas.microsoft.com/office/drawing/2017/model3d" xmlns:o="urn:schemas-microsoft-com:office:office" xmlns:r="http://schemas.openxmlformats.org/officeDocument/2006/relationships" xmlns:m="http://schemas.openxmlformats.org/officeDocument/2006/math" xmlns:v="urn:schemas-microsoft-com:vml" xmlns:wp14="http://schemas.microsoft.com/office/word/2010/wordprocessingDrawing" xmlns:wp="http://schemas.openxmlformats.org/drawingml/2006/wordprocessingDrawing" xmlns:w10="urn:schemas-microsoft-com:office:word" xmlns:w="http://schemas.openxmlformats.org/wordprocessingml/2006/main" xmlns:w14="http://schemas.microsoft.com/office/word/2010/wordml" xmlns:w15="http://schemas.microsoft.com/office/word/2012/wordml" xmlns:w16se="http://schemas.microsoft.com/office/word/2015/wordml/symex" xmlns:wpg="http://schemas.microsoft.com/office/word/2010/wordprocessingGroup" xmlns:wpi="http://schemas.microsoft.com/office/word/2010/wordprocessingInk" xmlns:wne="http://schemas.microsoft.com/office/word/2006/wordml" xmlns:wps="http://schemas.microsoft.com/office/word/2010/wordprocessingShape" mc:Ignorable="w14 w15 w16se wp14">
   <w:footnote w:type="separator" w:id="-1">
     <w:p>
       <w:r>
@@ -12887,8 +12840,8 @@
 </file>
 
 <file path=word/numbering.xml><?xml version="1.0" encoding="utf-8"?>
-<w:numbering xmlns:wpc="http://schemas.microsoft.com/office/word/2010/wordprocessingCanvas" xmlns:mo="http://schemas.microsoft.com/office/mac/office/2008/main" xmlns:mc="http://schemas.openxmlformats.org/markup-compatibility/2006" xmlns:mv="urn:schemas-microsoft-com:mac:vml" xmlns:o="urn:schemas-microsoft-com:office:office" xmlns:r="http://schemas.openxmlformats.org/officeDocument/2006/relationships" xmlns:m="http://schemas.openxmlformats.org/officeDocument/2006/math" xmlns:v="urn:schemas-microsoft-com:vml" xmlns:wp14="http://schemas.microsoft.com/office/word/2010/wordprocessingDrawing" xmlns:wp="http://schemas.openxmlformats.org/drawingml/2006/wordprocessingDrawing" xmlns:w10="urn:schemas-microsoft-com:office:word" xmlns:w="http://schemas.openxmlformats.org/wordprocessingml/2006/main" xmlns:w14="http://schemas.microsoft.com/office/word/2010/wordml" xmlns:w15="http://schemas.microsoft.com/office/word/2012/wordml" xmlns:wpg="http://schemas.microsoft.com/office/word/2010/wordprocessingGroup" xmlns:wpi="http://schemas.microsoft.com/office/word/2010/wordprocessingInk" xmlns:wne="http://schemas.microsoft.com/office/word/2006/wordml" xmlns:wps="http://schemas.microsoft.com/office/word/2010/wordprocessingShape" mc:Ignorable="w14 w15 wp14">
-  <w:abstractNum w:abstractNumId="0">
+<w:numbering xmlns:wpc="http://schemas.microsoft.com/office/word/2010/wordprocessingCanvas" xmlns:cx="http://schemas.microsoft.com/office/drawing/2014/chartex" xmlns:cx1="http://schemas.microsoft.com/office/drawing/2015/9/8/chartex" xmlns:cx2="http://schemas.microsoft.com/office/drawing/2015/10/21/chartex" xmlns:cx3="http://schemas.microsoft.com/office/drawing/2016/5/9/chartex" xmlns:cx4="http://schemas.microsoft.com/office/drawing/2016/5/10/chartex" xmlns:cx5="http://schemas.microsoft.com/office/drawing/2016/5/11/chartex" xmlns:cx6="http://schemas.microsoft.com/office/drawing/2016/5/12/chartex" xmlns:cx7="http://schemas.microsoft.com/office/drawing/2016/5/13/chartex" xmlns:cx8="http://schemas.microsoft.com/office/drawing/2016/5/14/chartex" xmlns:mc="http://schemas.openxmlformats.org/markup-compatibility/2006" xmlns:aink="http://schemas.microsoft.com/office/drawing/2016/ink" xmlns:am3d="http://schemas.microsoft.com/office/drawing/2017/model3d" xmlns:o="urn:schemas-microsoft-com:office:office" xmlns:r="http://schemas.openxmlformats.org/officeDocument/2006/relationships" xmlns:m="http://schemas.openxmlformats.org/officeDocument/2006/math" xmlns:v="urn:schemas-microsoft-com:vml" xmlns:wp14="http://schemas.microsoft.com/office/word/2010/wordprocessingDrawing" xmlns:wp="http://schemas.openxmlformats.org/drawingml/2006/wordprocessingDrawing" xmlns:w10="urn:schemas-microsoft-com:office:word" xmlns:w="http://schemas.openxmlformats.org/wordprocessingml/2006/main" xmlns:w14="http://schemas.microsoft.com/office/word/2010/wordml" xmlns:w15="http://schemas.microsoft.com/office/word/2012/wordml" xmlns:w16se="http://schemas.microsoft.com/office/word/2015/wordml/symex" xmlns:wpg="http://schemas.microsoft.com/office/word/2010/wordprocessingGroup" xmlns:wpi="http://schemas.microsoft.com/office/word/2010/wordprocessingInk" xmlns:wne="http://schemas.microsoft.com/office/word/2006/wordml" xmlns:wps="http://schemas.microsoft.com/office/word/2010/wordprocessingShape" mc:Ignorable="w14 w15 w16se wp14">
+  <w:abstractNum w:abstractNumId="0" w15:restartNumberingAfterBreak="0">
     <w:nsid w:val="05483DD2"/>
     <w:multiLevelType w:val="hybridMultilevel"/>
     <w:tmpl w:val="FF3646E8"/>
@@ -12977,7 +12930,7 @@
       </w:pPr>
     </w:lvl>
   </w:abstractNum>
-  <w:abstractNum w:abstractNumId="1">
+  <w:abstractNum w:abstractNumId="1" w15:restartNumberingAfterBreak="0">
     <w:nsid w:val="077F5563"/>
     <w:multiLevelType w:val="hybridMultilevel"/>
     <w:tmpl w:val="15A49656"/>
@@ -13063,7 +13016,7 @@
       </w:pPr>
     </w:lvl>
   </w:abstractNum>
-  <w:abstractNum w:abstractNumId="2">
+  <w:abstractNum w:abstractNumId="2" w15:restartNumberingAfterBreak="0">
     <w:nsid w:val="08C06486"/>
     <w:multiLevelType w:val="multilevel"/>
     <w:tmpl w:val="28861D66"/>
@@ -13176,7 +13129,7 @@
       </w:rPr>
     </w:lvl>
   </w:abstractNum>
-  <w:abstractNum w:abstractNumId="3">
+  <w:abstractNum w:abstractNumId="3" w15:restartNumberingAfterBreak="0">
     <w:nsid w:val="0C217C90"/>
     <w:multiLevelType w:val="hybridMultilevel"/>
     <w:tmpl w:val="FF3646E8"/>
@@ -13265,7 +13218,7 @@
       </w:pPr>
     </w:lvl>
   </w:abstractNum>
-  <w:abstractNum w:abstractNumId="4">
+  <w:abstractNum w:abstractNumId="4" w15:restartNumberingAfterBreak="0">
     <w:nsid w:val="0C357438"/>
     <w:multiLevelType w:val="multilevel"/>
     <w:tmpl w:val="28861D66"/>
@@ -13378,7 +13331,7 @@
       </w:rPr>
     </w:lvl>
   </w:abstractNum>
-  <w:abstractNum w:abstractNumId="5">
+  <w:abstractNum w:abstractNumId="5" w15:restartNumberingAfterBreak="0">
     <w:nsid w:val="0EE814BA"/>
     <w:multiLevelType w:val="multilevel"/>
     <w:tmpl w:val="28861D66"/>
@@ -13491,7 +13444,7 @@
       </w:rPr>
     </w:lvl>
   </w:abstractNum>
-  <w:abstractNum w:abstractNumId="6">
+  <w:abstractNum w:abstractNumId="6" w15:restartNumberingAfterBreak="0">
     <w:nsid w:val="108C08B9"/>
     <w:multiLevelType w:val="hybridMultilevel"/>
     <w:tmpl w:val="FF3646E8"/>
@@ -13580,7 +13533,7 @@
       </w:pPr>
     </w:lvl>
   </w:abstractNum>
-  <w:abstractNum w:abstractNumId="7">
+  <w:abstractNum w:abstractNumId="7" w15:restartNumberingAfterBreak="0">
     <w:nsid w:val="126C64DC"/>
     <w:multiLevelType w:val="hybridMultilevel"/>
     <w:tmpl w:val="FF3646E8"/>
@@ -13669,7 +13622,7 @@
       </w:pPr>
     </w:lvl>
   </w:abstractNum>
-  <w:abstractNum w:abstractNumId="8">
+  <w:abstractNum w:abstractNumId="8" w15:restartNumberingAfterBreak="0">
     <w:nsid w:val="18757221"/>
     <w:multiLevelType w:val="multilevel"/>
     <w:tmpl w:val="28861D66"/>
@@ -13782,7 +13735,7 @@
       </w:rPr>
     </w:lvl>
   </w:abstractNum>
-  <w:abstractNum w:abstractNumId="9">
+  <w:abstractNum w:abstractNumId="9" w15:restartNumberingAfterBreak="0">
     <w:nsid w:val="19312174"/>
     <w:multiLevelType w:val="hybridMultilevel"/>
     <w:tmpl w:val="33583B90"/>
@@ -13895,7 +13848,7 @@
       </w:rPr>
     </w:lvl>
   </w:abstractNum>
-  <w:abstractNum w:abstractNumId="10">
+  <w:abstractNum w:abstractNumId="10" w15:restartNumberingAfterBreak="0">
     <w:nsid w:val="19DC417F"/>
     <w:multiLevelType w:val="multilevel"/>
     <w:tmpl w:val="28861D66"/>
@@ -14008,7 +13961,7 @@
       </w:rPr>
     </w:lvl>
   </w:abstractNum>
-  <w:abstractNum w:abstractNumId="11">
+  <w:abstractNum w:abstractNumId="11" w15:restartNumberingAfterBreak="0">
     <w:nsid w:val="1AB702B5"/>
     <w:multiLevelType w:val="hybridMultilevel"/>
     <w:tmpl w:val="257691AE"/>
@@ -14094,7 +14047,7 @@
       </w:pPr>
     </w:lvl>
   </w:abstractNum>
-  <w:abstractNum w:abstractNumId="12">
+  <w:abstractNum w:abstractNumId="12" w15:restartNumberingAfterBreak="0">
     <w:nsid w:val="1FE25E7E"/>
     <w:multiLevelType w:val="hybridMultilevel"/>
     <w:tmpl w:val="71AC4A0C"/>
@@ -14207,7 +14160,7 @@
       </w:rPr>
     </w:lvl>
   </w:abstractNum>
-  <w:abstractNum w:abstractNumId="13">
+  <w:abstractNum w:abstractNumId="13" w15:restartNumberingAfterBreak="0">
     <w:nsid w:val="21154CB3"/>
     <w:multiLevelType w:val="hybridMultilevel"/>
     <w:tmpl w:val="820A2E2E"/>
@@ -14293,7 +14246,7 @@
       </w:pPr>
     </w:lvl>
   </w:abstractNum>
-  <w:abstractNum w:abstractNumId="14">
+  <w:abstractNum w:abstractNumId="14" w15:restartNumberingAfterBreak="0">
     <w:nsid w:val="276742B4"/>
     <w:multiLevelType w:val="hybridMultilevel"/>
     <w:tmpl w:val="832E12D0"/>
@@ -14406,7 +14359,7 @@
       </w:rPr>
     </w:lvl>
   </w:abstractNum>
-  <w:abstractNum w:abstractNumId="15">
+  <w:abstractNum w:abstractNumId="15" w15:restartNumberingAfterBreak="0">
     <w:nsid w:val="2902786D"/>
     <w:multiLevelType w:val="multilevel"/>
     <w:tmpl w:val="28861D66"/>
@@ -14519,7 +14472,7 @@
       </w:rPr>
     </w:lvl>
   </w:abstractNum>
-  <w:abstractNum w:abstractNumId="16">
+  <w:abstractNum w:abstractNumId="16" w15:restartNumberingAfterBreak="0">
     <w:nsid w:val="294748FE"/>
     <w:multiLevelType w:val="hybridMultilevel"/>
     <w:tmpl w:val="FF3646E8"/>
@@ -14608,7 +14561,7 @@
       </w:pPr>
     </w:lvl>
   </w:abstractNum>
-  <w:abstractNum w:abstractNumId="17">
+  <w:abstractNum w:abstractNumId="17" w15:restartNumberingAfterBreak="0">
     <w:nsid w:val="2A622B49"/>
     <w:multiLevelType w:val="multilevel"/>
     <w:tmpl w:val="28861D66"/>
@@ -14721,7 +14674,7 @@
       </w:rPr>
     </w:lvl>
   </w:abstractNum>
-  <w:abstractNum w:abstractNumId="18">
+  <w:abstractNum w:abstractNumId="18" w15:restartNumberingAfterBreak="0">
     <w:nsid w:val="2A995AAD"/>
     <w:multiLevelType w:val="hybridMultilevel"/>
     <w:tmpl w:val="AD30A30A"/>
@@ -14834,7 +14787,7 @@
       </w:rPr>
     </w:lvl>
   </w:abstractNum>
-  <w:abstractNum w:abstractNumId="19">
+  <w:abstractNum w:abstractNumId="19" w15:restartNumberingAfterBreak="0">
     <w:nsid w:val="2EDF5BF0"/>
     <w:multiLevelType w:val="hybridMultilevel"/>
     <w:tmpl w:val="79C263BE"/>
@@ -14947,7 +14900,7 @@
       </w:rPr>
     </w:lvl>
   </w:abstractNum>
-  <w:abstractNum w:abstractNumId="20">
+  <w:abstractNum w:abstractNumId="20" w15:restartNumberingAfterBreak="0">
     <w:nsid w:val="319A2608"/>
     <w:multiLevelType w:val="multilevel"/>
     <w:tmpl w:val="28861D66"/>
@@ -15060,7 +15013,7 @@
       </w:rPr>
     </w:lvl>
   </w:abstractNum>
-  <w:abstractNum w:abstractNumId="21">
+  <w:abstractNum w:abstractNumId="21" w15:restartNumberingAfterBreak="0">
     <w:nsid w:val="32EB0FDC"/>
     <w:multiLevelType w:val="multilevel"/>
     <w:tmpl w:val="28861D66"/>
@@ -15173,7 +15126,7 @@
       </w:rPr>
     </w:lvl>
   </w:abstractNum>
-  <w:abstractNum w:abstractNumId="22">
+  <w:abstractNum w:abstractNumId="22" w15:restartNumberingAfterBreak="0">
     <w:nsid w:val="33712F70"/>
     <w:multiLevelType w:val="multilevel"/>
     <w:tmpl w:val="28861D66"/>
@@ -15286,7 +15239,7 @@
       </w:rPr>
     </w:lvl>
   </w:abstractNum>
-  <w:abstractNum w:abstractNumId="23">
+  <w:abstractNum w:abstractNumId="23" w15:restartNumberingAfterBreak="0">
     <w:nsid w:val="375752F5"/>
     <w:multiLevelType w:val="hybridMultilevel"/>
     <w:tmpl w:val="B27A7442"/>
@@ -15372,7 +15325,7 @@
       </w:pPr>
     </w:lvl>
   </w:abstractNum>
-  <w:abstractNum w:abstractNumId="24">
+  <w:abstractNum w:abstractNumId="24" w15:restartNumberingAfterBreak="0">
     <w:nsid w:val="3A1B6447"/>
     <w:multiLevelType w:val="hybridMultilevel"/>
     <w:tmpl w:val="FF3646E8"/>
@@ -15461,7 +15414,7 @@
       </w:pPr>
     </w:lvl>
   </w:abstractNum>
-  <w:abstractNum w:abstractNumId="25">
+  <w:abstractNum w:abstractNumId="25" w15:restartNumberingAfterBreak="0">
     <w:nsid w:val="3A6F630C"/>
     <w:multiLevelType w:val="multilevel"/>
     <w:tmpl w:val="28861D66"/>
@@ -15574,7 +15527,7 @@
       </w:rPr>
     </w:lvl>
   </w:abstractNum>
-  <w:abstractNum w:abstractNumId="26">
+  <w:abstractNum w:abstractNumId="26" w15:restartNumberingAfterBreak="0">
     <w:nsid w:val="3B600EED"/>
     <w:multiLevelType w:val="multilevel"/>
     <w:tmpl w:val="28861D66"/>
@@ -15687,7 +15640,7 @@
       </w:rPr>
     </w:lvl>
   </w:abstractNum>
-  <w:abstractNum w:abstractNumId="27">
+  <w:abstractNum w:abstractNumId="27" w15:restartNumberingAfterBreak="0">
     <w:nsid w:val="3E297D85"/>
     <w:multiLevelType w:val="hybridMultilevel"/>
     <w:tmpl w:val="4C8E7CCC"/>
@@ -15800,7 +15753,7 @@
       </w:rPr>
     </w:lvl>
   </w:abstractNum>
-  <w:abstractNum w:abstractNumId="28">
+  <w:abstractNum w:abstractNumId="28" w15:restartNumberingAfterBreak="0">
     <w:nsid w:val="3FB66825"/>
     <w:multiLevelType w:val="hybridMultilevel"/>
     <w:tmpl w:val="597E94C6"/>
@@ -15913,7 +15866,7 @@
       </w:rPr>
     </w:lvl>
   </w:abstractNum>
-  <w:abstractNum w:abstractNumId="29">
+  <w:abstractNum w:abstractNumId="29" w15:restartNumberingAfterBreak="0">
     <w:nsid w:val="411A4446"/>
     <w:multiLevelType w:val="hybridMultilevel"/>
     <w:tmpl w:val="FF3646E8"/>
@@ -16002,7 +15955,7 @@
       </w:pPr>
     </w:lvl>
   </w:abstractNum>
-  <w:abstractNum w:abstractNumId="30">
+  <w:abstractNum w:abstractNumId="30" w15:restartNumberingAfterBreak="0">
     <w:nsid w:val="426A24FF"/>
     <w:multiLevelType w:val="multilevel"/>
     <w:tmpl w:val="28861D66"/>
@@ -16115,7 +16068,7 @@
       </w:rPr>
     </w:lvl>
   </w:abstractNum>
-  <w:abstractNum w:abstractNumId="31">
+  <w:abstractNum w:abstractNumId="31" w15:restartNumberingAfterBreak="0">
     <w:nsid w:val="450C1AFB"/>
     <w:multiLevelType w:val="hybridMultilevel"/>
     <w:tmpl w:val="B7385082"/>
@@ -16228,7 +16181,7 @@
       </w:rPr>
     </w:lvl>
   </w:abstractNum>
-  <w:abstractNum w:abstractNumId="32">
+  <w:abstractNum w:abstractNumId="32" w15:restartNumberingAfterBreak="0">
     <w:nsid w:val="453F5050"/>
     <w:multiLevelType w:val="hybridMultilevel"/>
     <w:tmpl w:val="FF3646E8"/>
@@ -16317,7 +16270,7 @@
       </w:pPr>
     </w:lvl>
   </w:abstractNum>
-  <w:abstractNum w:abstractNumId="33">
+  <w:abstractNum w:abstractNumId="33" w15:restartNumberingAfterBreak="0">
     <w:nsid w:val="463644B9"/>
     <w:multiLevelType w:val="multilevel"/>
     <w:tmpl w:val="28861D66"/>
@@ -16430,7 +16383,7 @@
       </w:rPr>
     </w:lvl>
   </w:abstractNum>
-  <w:abstractNum w:abstractNumId="34">
+  <w:abstractNum w:abstractNumId="34" w15:restartNumberingAfterBreak="0">
     <w:nsid w:val="472226A3"/>
     <w:multiLevelType w:val="multilevel"/>
     <w:tmpl w:val="28861D66"/>
@@ -16543,7 +16496,7 @@
       </w:rPr>
     </w:lvl>
   </w:abstractNum>
-  <w:abstractNum w:abstractNumId="35">
+  <w:abstractNum w:abstractNumId="35" w15:restartNumberingAfterBreak="0">
     <w:nsid w:val="49A91DA8"/>
     <w:multiLevelType w:val="hybridMultilevel"/>
     <w:tmpl w:val="FF3646E8"/>
@@ -16632,7 +16585,7 @@
       </w:pPr>
     </w:lvl>
   </w:abstractNum>
-  <w:abstractNum w:abstractNumId="36">
+  <w:abstractNum w:abstractNumId="36" w15:restartNumberingAfterBreak="0">
     <w:nsid w:val="4F565029"/>
     <w:multiLevelType w:val="hybridMultilevel"/>
     <w:tmpl w:val="F48AD660"/>
@@ -16745,7 +16698,7 @@
       </w:rPr>
     </w:lvl>
   </w:abstractNum>
-  <w:abstractNum w:abstractNumId="37">
+  <w:abstractNum w:abstractNumId="37" w15:restartNumberingAfterBreak="0">
     <w:nsid w:val="549D42C0"/>
     <w:multiLevelType w:val="multilevel"/>
     <w:tmpl w:val="F3EC3E0E"/>
@@ -16858,7 +16811,7 @@
       </w:rPr>
     </w:lvl>
   </w:abstractNum>
-  <w:abstractNum w:abstractNumId="38">
+  <w:abstractNum w:abstractNumId="38" w15:restartNumberingAfterBreak="0">
     <w:nsid w:val="552E1148"/>
     <w:multiLevelType w:val="multilevel"/>
     <w:tmpl w:val="28861D66"/>
@@ -16971,7 +16924,7 @@
       </w:rPr>
     </w:lvl>
   </w:abstractNum>
-  <w:abstractNum w:abstractNumId="39">
+  <w:abstractNum w:abstractNumId="39" w15:restartNumberingAfterBreak="0">
     <w:nsid w:val="5B6038D2"/>
     <w:multiLevelType w:val="multilevel"/>
     <w:tmpl w:val="3FA8A318"/>
@@ -17061,7 +17014,7 @@
       </w:pPr>
     </w:lvl>
   </w:abstractNum>
-  <w:abstractNum w:abstractNumId="40">
+  <w:abstractNum w:abstractNumId="40" w15:restartNumberingAfterBreak="0">
     <w:nsid w:val="5F3956FD"/>
     <w:multiLevelType w:val="hybridMultilevel"/>
     <w:tmpl w:val="E7403674"/>
@@ -17174,7 +17127,7 @@
       </w:rPr>
     </w:lvl>
   </w:abstractNum>
-  <w:abstractNum w:abstractNumId="41">
+  <w:abstractNum w:abstractNumId="41" w15:restartNumberingAfterBreak="0">
     <w:nsid w:val="62BF7A1F"/>
     <w:multiLevelType w:val="hybridMultilevel"/>
     <w:tmpl w:val="FF3646E8"/>
@@ -17263,7 +17216,7 @@
       </w:pPr>
     </w:lvl>
   </w:abstractNum>
-  <w:abstractNum w:abstractNumId="42">
+  <w:abstractNum w:abstractNumId="42" w15:restartNumberingAfterBreak="0">
     <w:nsid w:val="6643532A"/>
     <w:multiLevelType w:val="hybridMultilevel"/>
     <w:tmpl w:val="53D201E4"/>
@@ -17376,7 +17329,7 @@
       </w:rPr>
     </w:lvl>
   </w:abstractNum>
-  <w:abstractNum w:abstractNumId="43">
+  <w:abstractNum w:abstractNumId="43" w15:restartNumberingAfterBreak="0">
     <w:nsid w:val="68902388"/>
     <w:multiLevelType w:val="multilevel"/>
     <w:tmpl w:val="28861D66"/>
@@ -17489,7 +17442,7 @@
       </w:rPr>
     </w:lvl>
   </w:abstractNum>
-  <w:abstractNum w:abstractNumId="44">
+  <w:abstractNum w:abstractNumId="44" w15:restartNumberingAfterBreak="0">
     <w:nsid w:val="6BA55D5D"/>
     <w:multiLevelType w:val="hybridMultilevel"/>
     <w:tmpl w:val="FF3646E8"/>
@@ -17578,7 +17531,7 @@
       </w:pPr>
     </w:lvl>
   </w:abstractNum>
-  <w:abstractNum w:abstractNumId="45">
+  <w:abstractNum w:abstractNumId="45" w15:restartNumberingAfterBreak="0">
     <w:nsid w:val="6C375935"/>
     <w:multiLevelType w:val="hybridMultilevel"/>
     <w:tmpl w:val="FF3646E8"/>
@@ -17667,7 +17620,7 @@
       </w:pPr>
     </w:lvl>
   </w:abstractNum>
-  <w:abstractNum w:abstractNumId="46">
+  <w:abstractNum w:abstractNumId="46" w15:restartNumberingAfterBreak="0">
     <w:nsid w:val="6DB452A3"/>
     <w:multiLevelType w:val="multilevel"/>
     <w:tmpl w:val="28861D66"/>
@@ -17780,7 +17733,7 @@
       </w:rPr>
     </w:lvl>
   </w:abstractNum>
-  <w:abstractNum w:abstractNumId="47">
+  <w:abstractNum w:abstractNumId="47" w15:restartNumberingAfterBreak="0">
     <w:nsid w:val="6ECB1EF4"/>
     <w:multiLevelType w:val="hybridMultilevel"/>
     <w:tmpl w:val="7490360E"/>
@@ -17866,7 +17819,7 @@
       </w:pPr>
     </w:lvl>
   </w:abstractNum>
-  <w:abstractNum w:abstractNumId="48">
+  <w:abstractNum w:abstractNumId="48" w15:restartNumberingAfterBreak="0">
     <w:nsid w:val="6FA2647B"/>
     <w:multiLevelType w:val="multilevel"/>
     <w:tmpl w:val="28861D66"/>
@@ -17979,7 +17932,7 @@
       </w:rPr>
     </w:lvl>
   </w:abstractNum>
-  <w:abstractNum w:abstractNumId="49">
+  <w:abstractNum w:abstractNumId="49" w15:restartNumberingAfterBreak="0">
     <w:nsid w:val="7A113A70"/>
     <w:multiLevelType w:val="hybridMultilevel"/>
     <w:tmpl w:val="FF3646E8"/>
@@ -18068,7 +18021,7 @@
       </w:pPr>
     </w:lvl>
   </w:abstractNum>
-  <w:abstractNum w:abstractNumId="50">
+  <w:abstractNum w:abstractNumId="50" w15:restartNumberingAfterBreak="0">
     <w:nsid w:val="7B054B72"/>
     <w:multiLevelType w:val="hybridMultilevel"/>
     <w:tmpl w:val="FF3646E8"/>
@@ -18157,7 +18110,7 @@
       </w:pPr>
     </w:lvl>
   </w:abstractNum>
-  <w:abstractNum w:abstractNumId="51">
+  <w:abstractNum w:abstractNumId="51" w15:restartNumberingAfterBreak="0">
     <w:nsid w:val="7DC37AE3"/>
     <w:multiLevelType w:val="multilevel"/>
     <w:tmpl w:val="28861D66"/>
@@ -18431,7 +18384,7 @@
 </file>
 
 <file path=word/styles.xml><?xml version="1.0" encoding="utf-8"?>
-<w:styles xmlns:mc="http://schemas.openxmlformats.org/markup-compatibility/2006" xmlns:r="http://schemas.openxmlformats.org/officeDocument/2006/relationships" xmlns:w="http://schemas.openxmlformats.org/wordprocessingml/2006/main" xmlns:w14="http://schemas.microsoft.com/office/word/2010/wordml" xmlns:w15="http://schemas.microsoft.com/office/word/2012/wordml" mc:Ignorable="w14 w15">
+<w:styles xmlns:mc="http://schemas.openxmlformats.org/markup-compatibility/2006" xmlns:r="http://schemas.openxmlformats.org/officeDocument/2006/relationships" xmlns:w="http://schemas.openxmlformats.org/wordprocessingml/2006/main" xmlns:w14="http://schemas.microsoft.com/office/word/2010/wordml" xmlns:w15="http://schemas.microsoft.com/office/word/2012/wordml" xmlns:w16se="http://schemas.microsoft.com/office/word/2015/wordml/symex" mc:Ignorable="w14 w15 w16se">
   <w:docDefaults>
     <w:rPrDefault>
       <w:rPr>
@@ -18443,7 +18396,7 @@
     </w:rPrDefault>
     <w:pPrDefault/>
   </w:docDefaults>
-  <w:latentStyles w:defLockedState="0" w:defUIPriority="99" w:defSemiHidden="0" w:defUnhideWhenUsed="0" w:defQFormat="0" w:count="381">
+  <w:latentStyles w:defLockedState="0" w:defUIPriority="99" w:defSemiHidden="0" w:defUnhideWhenUsed="0" w:defQFormat="0" w:count="375">
     <w:lsdException w:name="Normal" w:uiPriority="0" w:qFormat="1"/>
     <w:lsdException w:name="heading 1" w:uiPriority="9" w:qFormat="1"/>
     <w:lsdException w:name="heading 2" w:semiHidden="1" w:uiPriority="9" w:unhideWhenUsed="1" w:qFormat="1"/>
@@ -18600,15 +18553,6 @@
     <w:lsdException w:name="Balloon Text" w:semiHidden="1" w:unhideWhenUsed="1"/>
     <w:lsdException w:name="Table Grid" w:uiPriority="39"/>
     <w:lsdException w:name="Table Theme" w:semiHidden="1" w:unhideWhenUsed="1"/>
-    <w:lsdException w:name="Note Level 1" w:semiHidden="1" w:unhideWhenUsed="1"/>
-    <w:lsdException w:name="Note Level 2" w:semiHidden="1" w:unhideWhenUsed="1"/>
-    <w:lsdException w:name="Note Level 3" w:semiHidden="1" w:unhideWhenUsed="1"/>
-    <w:lsdException w:name="Note Level 4" w:semiHidden="1" w:unhideWhenUsed="1"/>
-    <w:lsdException w:name="Note Level 5" w:semiHidden="1" w:unhideWhenUsed="1"/>
-    <w:lsdException w:name="Note Level 6" w:semiHidden="1" w:unhideWhenUsed="1"/>
-    <w:lsdException w:name="Note Level 7" w:semiHidden="1" w:unhideWhenUsed="1"/>
-    <w:lsdException w:name="Note Level 8" w:semiHidden="1" w:unhideWhenUsed="1"/>
-    <w:lsdException w:name="Note Level 9" w:semiHidden="1" w:unhideWhenUsed="1"/>
     <w:lsdException w:name="Placeholder Text" w:semiHidden="1"/>
     <w:lsdException w:name="No Spacing" w:uiPriority="1" w:qFormat="1"/>
     <w:lsdException w:name="Light Shading" w:uiPriority="60"/>
@@ -18910,7 +18854,6 @@
     <w:uiPriority w:val="39"/>
     <w:rsid w:val="00291802"/>
     <w:tblPr>
-      <w:tblInd w:w="0" w:type="dxa"/>
       <w:tblBorders>
         <w:top w:val="single" w:sz="4" w:space="0" w:color="auto"/>
         <w:left w:val="single" w:sz="4" w:space="0" w:color="auto"/>
@@ -18919,12 +18862,6 @@
         <w:insideH w:val="single" w:sz="4" w:space="0" w:color="auto"/>
         <w:insideV w:val="single" w:sz="4" w:space="0" w:color="auto"/>
       </w:tblBorders>
-      <w:tblCellMar>
-        <w:top w:w="0" w:type="dxa"/>
-        <w:left w:w="108" w:type="dxa"/>
-        <w:bottom w:w="0" w:type="dxa"/>
-        <w:right w:w="108" w:type="dxa"/>
-      </w:tblCellMar>
     </w:tblPr>
   </w:style>
   <w:style w:type="paragraph" w:styleId="ListParagraph">
@@ -19524,7 +19461,7 @@
 </file>
 
 <file path=customXml/itemProps1.xml><?xml version="1.0" encoding="utf-8"?>
-<ds:datastoreItem xmlns:ds="http://schemas.openxmlformats.org/officeDocument/2006/customXml" ds:itemID="{F850B089-6047-404B-8D64-2C94E3EE5F37}">
+<ds:datastoreItem xmlns:ds="http://schemas.openxmlformats.org/officeDocument/2006/customXml" ds:itemID="{E2FB9624-61AD-4287-BEFD-1337E15C8E82}">
   <ds:schemaRefs>
     <ds:schemaRef ds:uri="http://schemas.openxmlformats.org/officeDocument/2006/bibliography"/>
   </ds:schemaRefs>

</xml_diff>